<commit_message>
se quit cont con los ultimos cambuios #1
</commit_message>
<xml_diff>
--- a/TFM.docx
+++ b/TFM.docx
@@ -6317,7 +6317,21 @@
         <w:rPr>
           <w:lang w:val="es-ES"/>
         </w:rPr>
-        <w:t xml:space="preserve">ha ido evolucionado con el tiempo y es en el año 2015 donde se lanza ECMAScript 6, siendo el estándar que utiliza TypeScript que se explicará en el siguiente apartado. </w:t>
+        <w:t xml:space="preserve">ha ido evolucionado con el tiempo y es en el año 2015 donde se lanza ECMAScript 6, siendo el estándar que utiliza </w:t>
+      </w:r>
+      <w:proofErr w:type="spellStart"/>
+      <w:r>
+        <w:rPr>
+          <w:lang w:val="es-ES"/>
+        </w:rPr>
+        <w:t>TypeScript</w:t>
+      </w:r>
+      <w:proofErr w:type="spellEnd"/>
+      <w:r>
+        <w:rPr>
+          <w:lang w:val="es-ES"/>
+        </w:rPr>
+        <w:t xml:space="preserve"> que se explicará en el siguiente apartado. </w:t>
       </w:r>
     </w:p>
     <w:p>
@@ -9036,7 +9050,21 @@
         <w:rPr>
           <w:lang w:val="es-ES"/>
         </w:rPr>
-        <w:t xml:space="preserve">-Editores para trabajar con TypeScript. Es una experiencia más agradable y eficiente trabajar con un editor como Visual Studio </w:t>
+        <w:t xml:space="preserve">-Editores para trabajar con </w:t>
+      </w:r>
+      <w:proofErr w:type="spellStart"/>
+      <w:r>
+        <w:rPr>
+          <w:lang w:val="es-ES"/>
+        </w:rPr>
+        <w:t>TypeScript</w:t>
+      </w:r>
+      <w:proofErr w:type="spellEnd"/>
+      <w:r>
+        <w:rPr>
+          <w:lang w:val="es-ES"/>
+        </w:rPr>
+        <w:t xml:space="preserve">. Es una experiencia más agradable y eficiente trabajar con un editor como Visual Studio </w:t>
       </w:r>
       <w:proofErr w:type="spellStart"/>
       <w:r>
@@ -11639,27 +11667,6 @@
           <w:lang w:val="es-ES"/>
         </w:rPr>
       </w:pPr>
-      <w:r>
-        <w:rPr>
-          <w:szCs w:val="23"/>
-          <w:lang w:val="es-ES"/>
-        </w:rPr>
-        <w:t>Se va</w:t>
-      </w:r>
-      <w:r>
-        <w:rPr>
-          <w:szCs w:val="23"/>
-          <w:lang w:val="es-ES"/>
-        </w:rPr>
-        <w:t xml:space="preserve"> a</w:t>
-      </w:r>
-      <w:r>
-        <w:rPr>
-          <w:szCs w:val="23"/>
-          <w:lang w:val="es-ES"/>
-        </w:rPr>
-        <w:t xml:space="preserve"> mostrar una comparación con una popular librería de manipulación del DOM como lo es jQuery. </w:t>
-      </w:r>
     </w:p>
     <w:p>
       <w:pPr>
@@ -11687,45 +11694,6 @@
           <w:lang w:val="es-ES"/>
         </w:rPr>
       </w:pPr>
-      <w:r>
-        <w:rPr>
-          <w:szCs w:val="23"/>
-          <w:lang w:val="es-ES"/>
-        </w:rPr>
-        <w:t xml:space="preserve">Ejemplo </w:t>
-      </w:r>
-      <w:proofErr w:type="spellStart"/>
-      <w:r>
-        <w:rPr>
-          <w:szCs w:val="23"/>
-          <w:lang w:val="es-ES"/>
-        </w:rPr>
-        <w:t>jquery</w:t>
-      </w:r>
-      <w:proofErr w:type="spellEnd"/>
-      <w:r>
-        <w:rPr>
-          <w:szCs w:val="23"/>
-          <w:lang w:val="es-ES"/>
-        </w:rPr>
-        <w:t xml:space="preserve"> actualización eliminar </w:t>
-      </w:r>
-      <w:proofErr w:type="spellStart"/>
-      <w:r>
-        <w:rPr>
-          <w:szCs w:val="23"/>
-          <w:lang w:val="es-ES"/>
-        </w:rPr>
-        <w:t>td</w:t>
-      </w:r>
-      <w:proofErr w:type="spellEnd"/>
-      <w:r>
-        <w:rPr>
-          <w:szCs w:val="23"/>
-          <w:lang w:val="es-ES"/>
-        </w:rPr>
-        <w:t xml:space="preserve"> o algo</w:t>
-      </w:r>
     </w:p>
     <w:p>
       <w:pPr>
@@ -11741,7 +11709,14 @@
           <w:szCs w:val="23"/>
           <w:lang w:val="es-ES"/>
         </w:rPr>
-        <w:t>Ejemplo angular</w:t>
+        <w:t xml:space="preserve">En Angular, para construir los elementos de una tabla nos basta con </w:t>
+      </w:r>
+      <w:r>
+        <w:rPr>
+          <w:szCs w:val="23"/>
+          <w:lang w:val="es-ES"/>
+        </w:rPr>
+        <w:t>recorrer los elementos de un array.</w:t>
       </w:r>
     </w:p>
     <w:p>
@@ -11753,6 +11728,61 @@
           <w:lang w:val="es-ES"/>
         </w:rPr>
       </w:pPr>
+      <w:r>
+        <w:rPr>
+          <w:noProof/>
+          <w:szCs w:val="23"/>
+          <w:lang w:val="es-ES"/>
+        </w:rPr>
+        <w:drawing>
+          <wp:inline distT="0" distB="0" distL="0" distR="0">
+            <wp:extent cx="2110154" cy="1260152"/>
+            <wp:effectExtent l="0" t="0" r="4445" b="0"/>
+            <wp:docPr id="35" name="Imagen 35"/>
+            <wp:cNvGraphicFramePr>
+              <a:graphicFrameLocks xmlns:a="http://schemas.openxmlformats.org/drawingml/2006/main" noChangeAspect="1"/>
+            </wp:cNvGraphicFramePr>
+            <a:graphic xmlns:a="http://schemas.openxmlformats.org/drawingml/2006/main">
+              <a:graphicData uri="http://schemas.openxmlformats.org/drawingml/2006/picture">
+                <pic:pic xmlns:pic="http://schemas.openxmlformats.org/drawingml/2006/picture">
+                  <pic:nvPicPr>
+                    <pic:cNvPr id="0" name="Picture 1"/>
+                    <pic:cNvPicPr>
+                      <a:picLocks noChangeAspect="1" noChangeArrowheads="1"/>
+                    </pic:cNvPicPr>
+                  </pic:nvPicPr>
+                  <pic:blipFill>
+                    <a:blip r:embed="rId38">
+                      <a:extLst>
+                        <a:ext uri="{28A0092B-C50C-407E-A947-70E740481C1C}">
+                          <a14:useLocalDpi xmlns:a14="http://schemas.microsoft.com/office/drawing/2010/main" val="0"/>
+                        </a:ext>
+                      </a:extLst>
+                    </a:blip>
+                    <a:srcRect/>
+                    <a:stretch>
+                      <a:fillRect/>
+                    </a:stretch>
+                  </pic:blipFill>
+                  <pic:spPr bwMode="auto">
+                    <a:xfrm>
+                      <a:off x="0" y="0"/>
+                      <a:ext cx="2139253" cy="1277529"/>
+                    </a:xfrm>
+                    <a:prstGeom prst="rect">
+                      <a:avLst/>
+                    </a:prstGeom>
+                    <a:noFill/>
+                    <a:ln>
+                      <a:noFill/>
+                    </a:ln>
+                  </pic:spPr>
+                </pic:pic>
+              </a:graphicData>
+            </a:graphic>
+          </wp:inline>
+        </w:drawing>
+      </w:r>
     </w:p>
     <w:p>
       <w:pPr>
@@ -11768,8 +11798,28 @@
       <w:pPr>
         <w:ind w:firstLine="0"/>
         <w:jc w:val="left"/>
-      </w:pPr>
-      <w:hyperlink r:id="rId38" w:history="1">
+        <w:rPr>
+          <w:szCs w:val="23"/>
+          <w:lang w:val="es-ES"/>
+        </w:rPr>
+      </w:pPr>
+    </w:p>
+    <w:p>
+      <w:pPr>
+        <w:ind w:firstLine="0"/>
+        <w:jc w:val="left"/>
+        <w:rPr>
+          <w:szCs w:val="23"/>
+          <w:lang w:val="es-ES"/>
+        </w:rPr>
+      </w:pPr>
+    </w:p>
+    <w:p>
+      <w:pPr>
+        <w:ind w:firstLine="0"/>
+        <w:jc w:val="left"/>
+      </w:pPr>
+      <w:hyperlink r:id="rId39" w:history="1">
         <w:r>
           <w:rPr>
             <w:rStyle w:val="Hipervnculo"/>
@@ -12024,7 +12074,7 @@
                     </pic:cNvPicPr>
                   </pic:nvPicPr>
                   <pic:blipFill>
-                    <a:blip r:embed="rId39">
+                    <a:blip r:embed="rId40">
                       <a:extLst>
                         <a:ext uri="{28A0092B-C50C-407E-A947-70E740481C1C}">
                           <a14:useLocalDpi xmlns:a14="http://schemas.microsoft.com/office/drawing/2010/main" val="0"/>
@@ -12084,7 +12134,7 @@
                     </pic:cNvPicPr>
                   </pic:nvPicPr>
                   <pic:blipFill>
-                    <a:blip r:embed="rId40">
+                    <a:blip r:embed="rId41">
                       <a:extLst>
                         <a:ext uri="{28A0092B-C50C-407E-A947-70E740481C1C}">
                           <a14:useLocalDpi xmlns:a14="http://schemas.microsoft.com/office/drawing/2010/main" val="0"/>
@@ -12144,7 +12194,7 @@
                     </pic:cNvPicPr>
                   </pic:nvPicPr>
                   <pic:blipFill>
-                    <a:blip r:embed="rId41">
+                    <a:blip r:embed="rId42">
                       <a:extLst>
                         <a:ext uri="{28A0092B-C50C-407E-A947-70E740481C1C}">
                           <a14:useLocalDpi xmlns:a14="http://schemas.microsoft.com/office/drawing/2010/main" val="0"/>
@@ -12204,7 +12254,7 @@
                     </pic:cNvPicPr>
                   </pic:nvPicPr>
                   <pic:blipFill>
-                    <a:blip r:embed="rId42">
+                    <a:blip r:embed="rId43">
                       <a:extLst>
                         <a:ext uri="{28A0092B-C50C-407E-A947-70E740481C1C}">
                           <a14:useLocalDpi xmlns:a14="http://schemas.microsoft.com/office/drawing/2010/main" val="0"/>
@@ -12354,7 +12404,7 @@
                     </pic:cNvPicPr>
                   </pic:nvPicPr>
                   <pic:blipFill>
-                    <a:blip r:embed="rId43">
+                    <a:blip r:embed="rId44">
                       <a:extLst>
                         <a:ext uri="{28A0092B-C50C-407E-A947-70E740481C1C}">
                           <a14:useLocalDpi xmlns:a14="http://schemas.microsoft.com/office/drawing/2010/main" val="0"/>
@@ -12432,7 +12482,7 @@
                     </pic:cNvPicPr>
                   </pic:nvPicPr>
                   <pic:blipFill>
-                    <a:blip r:embed="rId44">
+                    <a:blip r:embed="rId45">
                       <a:extLst>
                         <a:ext uri="{28A0092B-C50C-407E-A947-70E740481C1C}">
                           <a14:useLocalDpi xmlns:a14="http://schemas.microsoft.com/office/drawing/2010/main" val="0"/>
@@ -12488,7 +12538,7 @@
                     </pic:cNvPicPr>
                   </pic:nvPicPr>
                   <pic:blipFill>
-                    <a:blip r:embed="rId45">
+                    <a:blip r:embed="rId46">
                       <a:extLst>
                         <a:ext uri="{28A0092B-C50C-407E-A947-70E740481C1C}">
                           <a14:useLocalDpi xmlns:a14="http://schemas.microsoft.com/office/drawing/2010/main" val="0"/>
@@ -12544,7 +12594,7 @@
                     </pic:cNvPicPr>
                   </pic:nvPicPr>
                   <pic:blipFill>
-                    <a:blip r:embed="rId46">
+                    <a:blip r:embed="rId47">
                       <a:extLst>
                         <a:ext uri="{28A0092B-C50C-407E-A947-70E740481C1C}">
                           <a14:useLocalDpi xmlns:a14="http://schemas.microsoft.com/office/drawing/2010/main" val="0"/>
@@ -12619,8 +12669,8 @@
           <w:lang w:val="es-ES"/>
         </w:rPr>
         <w:sectPr>
-          <w:headerReference w:type="default" r:id="rId47"/>
-          <w:footerReference w:type="default" r:id="rId48"/>
+          <w:headerReference w:type="default" r:id="rId48"/>
+          <w:footerReference w:type="default" r:id="rId49"/>
           <w:type w:val="oddPage"/>
           <w:pgSz w:w="11906" w:h="16838" w:code="9"/>
           <w:pgMar w:top="1701" w:right="851" w:bottom="1418" w:left="1701" w:header="709" w:footer="709" w:gutter="0"/>
@@ -12670,8 +12720,8 @@
           <w:lang w:val="es-ES"/>
         </w:rPr>
         <w:sectPr>
-          <w:headerReference w:type="default" r:id="rId49"/>
-          <w:footerReference w:type="default" r:id="rId50"/>
+          <w:headerReference w:type="default" r:id="rId50"/>
+          <w:footerReference w:type="default" r:id="rId51"/>
           <w:type w:val="oddPage"/>
           <w:pgSz w:w="11906" w:h="16838" w:code="9"/>
           <w:pgMar w:top="1701" w:right="851" w:bottom="1418" w:left="1701" w:header="709" w:footer="709" w:gutter="0"/>
@@ -12822,8 +12872,8 @@
           <w:lang w:val="es-ES"/>
         </w:rPr>
         <w:sectPr>
-          <w:headerReference w:type="default" r:id="rId51"/>
-          <w:footerReference w:type="default" r:id="rId52"/>
+          <w:headerReference w:type="default" r:id="rId52"/>
+          <w:footerReference w:type="default" r:id="rId53"/>
           <w:type w:val="oddPage"/>
           <w:pgSz w:w="11906" w:h="16838" w:code="9"/>
           <w:pgMar w:top="1701" w:right="851" w:bottom="1418" w:left="1701" w:header="709" w:footer="709" w:gutter="0"/>
@@ -12873,8 +12923,8 @@
           <w:lang w:val="es-ES"/>
         </w:rPr>
         <w:sectPr>
-          <w:headerReference w:type="default" r:id="rId53"/>
-          <w:footerReference w:type="default" r:id="rId54"/>
+          <w:headerReference w:type="default" r:id="rId54"/>
+          <w:footerReference w:type="default" r:id="rId55"/>
           <w:type w:val="oddPage"/>
           <w:pgSz w:w="11906" w:h="16838" w:code="9"/>
           <w:pgMar w:top="1701" w:right="851" w:bottom="1418" w:left="1701" w:header="709" w:footer="709" w:gutter="0"/>
@@ -13178,8 +13228,8 @@
           <w:lang w:val="es-ES"/>
         </w:rPr>
         <w:sectPr>
-          <w:headerReference w:type="default" r:id="rId55"/>
-          <w:footerReference w:type="default" r:id="rId56"/>
+          <w:headerReference w:type="default" r:id="rId56"/>
+          <w:footerReference w:type="default" r:id="rId57"/>
           <w:type w:val="oddPage"/>
           <w:pgSz w:w="11906" w:h="16838" w:code="9"/>
           <w:pgMar w:top="1701" w:right="851" w:bottom="1418" w:left="1701" w:header="709" w:footer="709" w:gutter="0"/>
@@ -13217,8 +13267,8 @@
           <w:lang w:val="es-ES"/>
         </w:rPr>
         <w:sectPr>
-          <w:headerReference w:type="default" r:id="rId57"/>
-          <w:footerReference w:type="default" r:id="rId58"/>
+          <w:headerReference w:type="default" r:id="rId58"/>
+          <w:footerReference w:type="default" r:id="rId59"/>
           <w:type w:val="oddPage"/>
           <w:pgSz w:w="11906" w:h="16838" w:code="9"/>
           <w:pgMar w:top="1701" w:right="851" w:bottom="1418" w:left="1701" w:header="709" w:footer="709" w:gutter="0"/>
@@ -13548,7 +13598,7 @@
         </w:rPr>
         <w:t xml:space="preserve">: El libro electrónico, AIPO, </w:t>
       </w:r>
-      <w:hyperlink r:id="rId59" w:history="1">
+      <w:hyperlink r:id="rId60" w:history="1">
         <w:r>
           <w:rPr>
             <w:rStyle w:val="Hipervnculo"/>
@@ -13581,7 +13631,7 @@
         </w:rPr>
         <w:t xml:space="preserve"> (1986), Normas y Publicaciones </w:t>
       </w:r>
-      <w:hyperlink r:id="rId60" w:history="1">
+      <w:hyperlink r:id="rId61" w:history="1">
         <w:r>
           <w:rPr>
             <w:rStyle w:val="Hipervnculo"/>
@@ -13621,8 +13671,8 @@
         </w:numPr>
         <w:ind w:left="284"/>
         <w:sectPr>
-          <w:headerReference w:type="default" r:id="rId61"/>
-          <w:footerReference w:type="default" r:id="rId62"/>
+          <w:headerReference w:type="default" r:id="rId62"/>
+          <w:footerReference w:type="default" r:id="rId63"/>
           <w:type w:val="oddPage"/>
           <w:pgSz w:w="11906" w:h="16838" w:code="9"/>
           <w:pgMar w:top="1701" w:right="851" w:bottom="1418" w:left="1701" w:header="709" w:footer="709" w:gutter="0"/>
@@ -13678,8 +13728,8 @@
           <w:lang w:val="es-ES"/>
         </w:rPr>
         <w:sectPr>
-          <w:headerReference w:type="default" r:id="rId63"/>
-          <w:footerReference w:type="default" r:id="rId64"/>
+          <w:headerReference w:type="default" r:id="rId64"/>
+          <w:footerReference w:type="default" r:id="rId65"/>
           <w:type w:val="oddPage"/>
           <w:pgSz w:w="11906" w:h="16838" w:code="9"/>
           <w:pgMar w:top="1701" w:right="851" w:bottom="1418" w:left="1701" w:header="709" w:footer="709" w:gutter="0"/>
@@ -13826,8 +13876,8 @@
           <w:lang w:val="es-ES"/>
         </w:rPr>
         <w:sectPr>
-          <w:headerReference w:type="default" r:id="rId65"/>
-          <w:footerReference w:type="default" r:id="rId66"/>
+          <w:headerReference w:type="default" r:id="rId66"/>
+          <w:footerReference w:type="default" r:id="rId67"/>
           <w:type w:val="oddPage"/>
           <w:pgSz w:w="11906" w:h="16838" w:code="9"/>
           <w:pgMar w:top="1871" w:right="851" w:bottom="1418" w:left="1701" w:header="709" w:footer="709" w:gutter="0"/>
@@ -13870,8 +13920,8 @@
           <w:lang w:val="es-ES"/>
         </w:rPr>
         <w:sectPr>
-          <w:headerReference w:type="default" r:id="rId67"/>
-          <w:footerReference w:type="default" r:id="rId68"/>
+          <w:headerReference w:type="default" r:id="rId68"/>
+          <w:footerReference w:type="default" r:id="rId69"/>
           <w:type w:val="oddPage"/>
           <w:pgSz w:w="11906" w:h="16838" w:code="9"/>
           <w:pgMar w:top="1701" w:right="851" w:bottom="1418" w:left="1701" w:header="709" w:footer="709" w:gutter="0"/>
@@ -14874,8 +14924,8 @@
           <w:lang w:val="es-ES"/>
         </w:rPr>
         <w:sectPr>
-          <w:headerReference w:type="default" r:id="rId69"/>
-          <w:footerReference w:type="default" r:id="rId70"/>
+          <w:headerReference w:type="default" r:id="rId70"/>
+          <w:footerReference w:type="default" r:id="rId71"/>
           <w:type w:val="oddPage"/>
           <w:pgSz w:w="11906" w:h="16838" w:code="9"/>
           <w:pgMar w:top="1701" w:right="851" w:bottom="1418" w:left="1701" w:header="709" w:footer="709" w:gutter="0"/>
@@ -14897,8 +14947,8 @@
     </w:p>
     <w:p/>
     <w:sectPr>
-      <w:headerReference w:type="default" r:id="rId71"/>
-      <w:footerReference w:type="default" r:id="rId72"/>
+      <w:headerReference w:type="default" r:id="rId72"/>
+      <w:footerReference w:type="default" r:id="rId73"/>
       <w:type w:val="oddPage"/>
       <w:pgSz w:w="11906" w:h="16838" w:code="9"/>
       <w:pgMar w:top="1701" w:right="851" w:bottom="1418" w:left="1701" w:header="709" w:footer="709" w:gutter="0"/>
@@ -18336,7 +18386,7 @@
 </file>
 
 <file path=customXml/itemProps1.xml><?xml version="1.0" encoding="utf-8"?>
-<ds:datastoreItem xmlns:ds="http://schemas.openxmlformats.org/officeDocument/2006/customXml" ds:itemID="{603D218D-3367-4A6C-A0E7-4E34445177AB}">
+<ds:datastoreItem xmlns:ds="http://schemas.openxmlformats.org/officeDocument/2006/customXml" ds:itemID="{02963028-1B76-46E5-BBA8-2CFCF60C71A6}">
   <ds:schemaRefs>
     <ds:schemaRef ds:uri="http://schemas.openxmlformats.org/officeDocument/2006/bibliography"/>
   </ds:schemaRefs>

</xml_diff>